<commit_message>
Update language on Warranty of habitability interview and template, Request for informal hearing interview, and Petition for Appeal interview
</commit_message>
<xml_diff>
--- a/docassemble/LAWVRentersRightsWestVirginia/data/templates/notice_of_warranty_of_habitability.docx
+++ b/docassemble/LAWVRentersRightsWestVirginia/data/templates/notice_of_warranty_of_habitability.docx
@@ -43,9 +43,51 @@
           <w:sz w:val="24"/>
           <w:szCs w:val="24"/>
         </w:rPr>
-        <w:t xml:space="preserve">Date: </w:t>
-      </w:r>
-      <w:proofErr w:type="gramStart"/>
+        <w:t xml:space="preserve">Date: {{ </w:t>
+      </w:r>
+      <w:r>
+        <w:rPr>
+          <w:rFonts w:ascii="Times New Roman" w:hAnsi="Times New Roman" w:cs="Times New Roman"/>
+          <w:sz w:val="24"/>
+          <w:szCs w:val="24"/>
+        </w:rPr>
+        <w:t>today()</w:t>
+      </w:r>
+      <w:r>
+        <w:rPr>
+          <w:rFonts w:ascii="Times New Roman" w:hAnsi="Times New Roman" w:cs="Times New Roman"/>
+          <w:sz w:val="24"/>
+          <w:szCs w:val="24"/>
+        </w:rPr>
+        <w:t xml:space="preserve"> }}</w:t>
+      </w:r>
+    </w:p>
+    <w:p>
+      <w:pPr>
+        <w:rPr>
+          <w:rFonts w:ascii="Times New Roman" w:hAnsi="Times New Roman" w:cs="Times New Roman"/>
+          <w:sz w:val="24"/>
+          <w:szCs w:val="24"/>
+        </w:rPr>
+      </w:pPr>
+      <w:r>
+        <w:rPr>
+          <w:rFonts w:ascii="Times New Roman" w:hAnsi="Times New Roman" w:cs="Times New Roman"/>
+          <w:sz w:val="24"/>
+          <w:szCs w:val="24"/>
+        </w:rPr>
+        <w:t>To:</w:t>
+      </w:r>
+    </w:p>
+    <w:p>
+      <w:pPr>
+        <w:pStyle w:val="NoSpacing"/>
+        <w:rPr>
+          <w:rFonts w:ascii="Times New Roman" w:hAnsi="Times New Roman" w:cs="Times New Roman"/>
+          <w:sz w:val="24"/>
+          <w:szCs w:val="24"/>
+        </w:rPr>
+      </w:pPr>
       <w:r>
         <w:rPr>
           <w:rFonts w:ascii="Times New Roman" w:hAnsi="Times New Roman" w:cs="Times New Roman"/>
@@ -54,15 +96,92 @@
         </w:rPr>
         <w:t xml:space="preserve">{{ </w:t>
       </w:r>
-      <w:r>
-        <w:rPr>
-          <w:rFonts w:ascii="Times New Roman" w:hAnsi="Times New Roman" w:cs="Times New Roman"/>
-          <w:sz w:val="24"/>
-          <w:szCs w:val="24"/>
-        </w:rPr>
-        <w:t>today</w:t>
-      </w:r>
-      <w:proofErr w:type="gramEnd"/>
+      <w:proofErr w:type="spellStart"/>
+      <w:r>
+        <w:rPr>
+          <w:rFonts w:ascii="Times New Roman" w:hAnsi="Times New Roman" w:cs="Times New Roman"/>
+          <w:sz w:val="24"/>
+          <w:szCs w:val="24"/>
+        </w:rPr>
+        <w:t>ll.name.full</w:t>
+      </w:r>
+      <w:proofErr w:type="spellEnd"/>
+      <w:r>
+        <w:rPr>
+          <w:rFonts w:ascii="Times New Roman" w:hAnsi="Times New Roman" w:cs="Times New Roman"/>
+          <w:sz w:val="24"/>
+          <w:szCs w:val="24"/>
+        </w:rPr>
+        <w:t>() }}</w:t>
+      </w:r>
+    </w:p>
+    <w:p>
+      <w:pPr>
+        <w:pStyle w:val="NoSpacing"/>
+        <w:rPr>
+          <w:rFonts w:ascii="Times New Roman" w:hAnsi="Times New Roman" w:cs="Times New Roman"/>
+          <w:sz w:val="24"/>
+          <w:szCs w:val="24"/>
+        </w:rPr>
+      </w:pPr>
+      <w:r>
+        <w:rPr>
+          <w:rFonts w:ascii="Times New Roman" w:hAnsi="Times New Roman" w:cs="Times New Roman"/>
+          <w:sz w:val="24"/>
+          <w:szCs w:val="24"/>
+        </w:rPr>
+        <w:t>{</w:t>
+      </w:r>
+      <w:r>
+        <w:rPr>
+          <w:rFonts w:ascii="Times New Roman" w:hAnsi="Times New Roman" w:cs="Times New Roman"/>
+          <w:sz w:val="24"/>
+          <w:szCs w:val="24"/>
+        </w:rPr>
+        <w:t xml:space="preserve">{ </w:t>
+      </w:r>
+      <w:proofErr w:type="spellStart"/>
+      <w:r>
+        <w:rPr>
+          <w:rFonts w:ascii="Times New Roman" w:hAnsi="Times New Roman" w:cs="Times New Roman"/>
+          <w:sz w:val="24"/>
+          <w:szCs w:val="24"/>
+        </w:rPr>
+        <w:t>ll.address</w:t>
+      </w:r>
+      <w:r>
+        <w:rPr>
+          <w:rFonts w:ascii="Times New Roman" w:hAnsi="Times New Roman" w:cs="Times New Roman"/>
+          <w:sz w:val="24"/>
+          <w:szCs w:val="24"/>
+        </w:rPr>
+        <w:t>.</w:t>
+      </w:r>
+      <w:r>
+        <w:rPr>
+          <w:rFonts w:ascii="Times New Roman" w:hAnsi="Times New Roman" w:cs="Times New Roman"/>
+          <w:sz w:val="24"/>
+          <w:szCs w:val="24"/>
+        </w:rPr>
+        <w:t>line</w:t>
+      </w:r>
+      <w:r>
+        <w:rPr>
+          <w:rFonts w:ascii="Times New Roman" w:hAnsi="Times New Roman" w:cs="Times New Roman"/>
+          <w:sz w:val="24"/>
+          <w:szCs w:val="24"/>
+        </w:rPr>
+        <w:t>_</w:t>
+      </w:r>
+      <w:r>
+        <w:rPr>
+          <w:rFonts w:ascii="Times New Roman" w:hAnsi="Times New Roman" w:cs="Times New Roman"/>
+          <w:sz w:val="24"/>
+          <w:szCs w:val="24"/>
+        </w:rPr>
+        <w:t>one</w:t>
+      </w:r>
+      <w:proofErr w:type="spellEnd"/>
       <w:r>
         <w:rPr>
           <w:rFonts w:ascii="Times New Roman" w:hAnsi="Times New Roman" w:cs="Times New Roman"/>
@@ -82,23 +201,6 @@
     </w:p>
     <w:p>
       <w:pPr>
-        <w:rPr>
-          <w:rFonts w:ascii="Times New Roman" w:hAnsi="Times New Roman" w:cs="Times New Roman"/>
-          <w:sz w:val="24"/>
-          <w:szCs w:val="24"/>
-        </w:rPr>
-      </w:pPr>
-      <w:r>
-        <w:rPr>
-          <w:rFonts w:ascii="Times New Roman" w:hAnsi="Times New Roman" w:cs="Times New Roman"/>
-          <w:sz w:val="24"/>
-          <w:szCs w:val="24"/>
-        </w:rPr>
-        <w:t>To:</w:t>
-      </w:r>
-    </w:p>
-    <w:p>
-      <w:pPr>
         <w:pStyle w:val="NoSpacing"/>
         <w:rPr>
           <w:rFonts w:ascii="Times New Roman" w:hAnsi="Times New Roman" w:cs="Times New Roman"/>
@@ -106,7 +208,6 @@
           <w:szCs w:val="24"/>
         </w:rPr>
       </w:pPr>
-      <w:proofErr w:type="gramStart"/>
       <w:r>
         <w:rPr>
           <w:rFonts w:ascii="Times New Roman" w:hAnsi="Times New Roman" w:cs="Times New Roman"/>
@@ -122,16 +223,39 @@
           <w:sz w:val="24"/>
           <w:szCs w:val="24"/>
         </w:rPr>
-        <w:t>ll.name</w:t>
-      </w:r>
-      <w:proofErr w:type="gramEnd"/>
-      <w:r>
-        <w:rPr>
-          <w:rFonts w:ascii="Times New Roman" w:hAnsi="Times New Roman" w:cs="Times New Roman"/>
-          <w:sz w:val="24"/>
-          <w:szCs w:val="24"/>
-        </w:rPr>
-        <w:t>.full</w:t>
+        <w:t>ll.address</w:t>
+      </w:r>
+      <w:r>
+        <w:rPr>
+          <w:rFonts w:ascii="Times New Roman" w:hAnsi="Times New Roman" w:cs="Times New Roman"/>
+          <w:sz w:val="24"/>
+          <w:szCs w:val="24"/>
+        </w:rPr>
+        <w:t>.</w:t>
+      </w:r>
+      <w:r>
+        <w:rPr>
+          <w:rFonts w:ascii="Times New Roman" w:hAnsi="Times New Roman" w:cs="Times New Roman"/>
+          <w:sz w:val="24"/>
+          <w:szCs w:val="24"/>
+        </w:rPr>
+        <w:t>line</w:t>
+      </w:r>
+      <w:r>
+        <w:rPr>
+          <w:rFonts w:ascii="Times New Roman" w:hAnsi="Times New Roman" w:cs="Times New Roman"/>
+          <w:sz w:val="24"/>
+          <w:szCs w:val="24"/>
+        </w:rPr>
+        <w:t>_</w:t>
+      </w:r>
+      <w:r>
+        <w:rPr>
+          <w:rFonts w:ascii="Times New Roman" w:hAnsi="Times New Roman" w:cs="Times New Roman"/>
+          <w:sz w:val="24"/>
+          <w:szCs w:val="24"/>
+        </w:rPr>
+        <w:t>two</w:t>
       </w:r>
       <w:proofErr w:type="spellEnd"/>
       <w:r>
@@ -140,34 +264,96 @@
           <w:sz w:val="24"/>
           <w:szCs w:val="24"/>
         </w:rPr>
+        <w:t>()</w:t>
+      </w:r>
+      <w:r>
+        <w:rPr>
+          <w:rFonts w:ascii="Times New Roman" w:hAnsi="Times New Roman" w:cs="Times New Roman"/>
+          <w:sz w:val="24"/>
+          <w:szCs w:val="24"/>
+        </w:rPr>
+        <w:t xml:space="preserve"> }}</w:t>
+      </w:r>
+    </w:p>
+    <w:p>
+      <w:pPr>
+        <w:pStyle w:val="NoSpacing"/>
+        <w:rPr>
+          <w:rFonts w:ascii="Times New Roman" w:hAnsi="Times New Roman" w:cs="Times New Roman"/>
+          <w:sz w:val="24"/>
+          <w:szCs w:val="24"/>
+        </w:rPr>
+      </w:pPr>
+    </w:p>
+    <w:p>
+      <w:pPr>
+        <w:rPr>
+          <w:rFonts w:ascii="Times New Roman" w:hAnsi="Times New Roman" w:cs="Times New Roman"/>
+          <w:sz w:val="24"/>
+          <w:szCs w:val="24"/>
+        </w:rPr>
+      </w:pPr>
+      <w:r>
+        <w:rPr>
+          <w:rFonts w:ascii="Times New Roman" w:hAnsi="Times New Roman" w:cs="Times New Roman"/>
+          <w:sz w:val="24"/>
+          <w:szCs w:val="24"/>
+        </w:rPr>
+        <w:t>From:</w:t>
+      </w:r>
+    </w:p>
+    <w:p>
+      <w:pPr>
+        <w:spacing w:after="0" w:line="240" w:lineRule="auto"/>
+        <w:rPr>
+          <w:rFonts w:ascii="Times New Roman" w:hAnsi="Times New Roman" w:cs="Times New Roman"/>
+          <w:sz w:val="24"/>
+          <w:szCs w:val="24"/>
+        </w:rPr>
+      </w:pPr>
+      <w:r>
+        <w:rPr>
+          <w:rFonts w:ascii="Times New Roman" w:hAnsi="Times New Roman" w:cs="Times New Roman"/>
+          <w:sz w:val="24"/>
+          <w:szCs w:val="24"/>
+        </w:rPr>
+        <w:t xml:space="preserve">{{ </w:t>
+      </w:r>
+      <w:proofErr w:type="spellStart"/>
+      <w:r>
+        <w:rPr>
+          <w:rFonts w:ascii="Times New Roman" w:hAnsi="Times New Roman" w:cs="Times New Roman"/>
+          <w:sz w:val="24"/>
+          <w:szCs w:val="24"/>
+        </w:rPr>
+        <w:t>client.name.full</w:t>
+      </w:r>
+      <w:proofErr w:type="spellEnd"/>
+      <w:r>
+        <w:rPr>
+          <w:rFonts w:ascii="Times New Roman" w:hAnsi="Times New Roman" w:cs="Times New Roman"/>
+          <w:sz w:val="24"/>
+          <w:szCs w:val="24"/>
+        </w:rPr>
         <w:t>() }}</w:t>
       </w:r>
     </w:p>
     <w:p>
       <w:pPr>
-        <w:pStyle w:val="NoSpacing"/>
-        <w:rPr>
-          <w:rFonts w:ascii="Times New Roman" w:hAnsi="Times New Roman" w:cs="Times New Roman"/>
-          <w:sz w:val="24"/>
-          <w:szCs w:val="24"/>
-        </w:rPr>
-      </w:pPr>
-      <w:proofErr w:type="gramStart"/>
-      <w:r>
-        <w:rPr>
-          <w:rFonts w:ascii="Times New Roman" w:hAnsi="Times New Roman" w:cs="Times New Roman"/>
-          <w:sz w:val="24"/>
-          <w:szCs w:val="24"/>
-        </w:rPr>
-        <w:t>{</w:t>
-      </w:r>
-      <w:r>
-        <w:rPr>
-          <w:rFonts w:ascii="Times New Roman" w:hAnsi="Times New Roman" w:cs="Times New Roman"/>
-          <w:sz w:val="24"/>
-          <w:szCs w:val="24"/>
-        </w:rPr>
-        <w:t xml:space="preserve">{ </w:t>
+        <w:spacing w:after="0" w:line="240" w:lineRule="auto"/>
+        <w:rPr>
+          <w:rFonts w:ascii="Times New Roman" w:hAnsi="Times New Roman" w:cs="Times New Roman"/>
+          <w:sz w:val="24"/>
+          <w:szCs w:val="24"/>
+        </w:rPr>
+      </w:pPr>
+      <w:r>
+        <w:rPr>
+          <w:rFonts w:ascii="Times New Roman" w:hAnsi="Times New Roman" w:cs="Times New Roman"/>
+          <w:sz w:val="24"/>
+          <w:szCs w:val="24"/>
+        </w:rPr>
+        <w:t xml:space="preserve">{{ </w:t>
       </w:r>
       <w:proofErr w:type="spellStart"/>
       <w:r>
@@ -176,16 +362,7 @@
           <w:sz w:val="24"/>
           <w:szCs w:val="24"/>
         </w:rPr>
-        <w:t>ll</w:t>
-      </w:r>
-      <w:proofErr w:type="gramEnd"/>
-      <w:r>
-        <w:rPr>
-          <w:rFonts w:ascii="Times New Roman" w:hAnsi="Times New Roman" w:cs="Times New Roman"/>
-          <w:sz w:val="24"/>
-          <w:szCs w:val="24"/>
-        </w:rPr>
-        <w:t>.address</w:t>
+        <w:t>client</w:t>
       </w:r>
       <w:r>
         <w:rPr>
@@ -201,6 +378,22 @@
           <w:sz w:val="24"/>
           <w:szCs w:val="24"/>
         </w:rPr>
+        <w:t>address</w:t>
+      </w:r>
+      <w:r>
+        <w:rPr>
+          <w:rFonts w:ascii="Times New Roman" w:hAnsi="Times New Roman" w:cs="Times New Roman"/>
+          <w:sz w:val="24"/>
+          <w:szCs w:val="24"/>
+        </w:rPr>
+        <w:t>.</w:t>
+      </w:r>
+      <w:r>
+        <w:rPr>
+          <w:rFonts w:ascii="Times New Roman" w:hAnsi="Times New Roman" w:cs="Times New Roman"/>
+          <w:sz w:val="24"/>
+          <w:szCs w:val="24"/>
+        </w:rPr>
         <w:t>line</w:t>
       </w:r>
       <w:r>
@@ -239,14 +432,13 @@
     </w:p>
     <w:p>
       <w:pPr>
-        <w:pStyle w:val="NoSpacing"/>
-        <w:rPr>
-          <w:rFonts w:ascii="Times New Roman" w:hAnsi="Times New Roman" w:cs="Times New Roman"/>
-          <w:sz w:val="24"/>
-          <w:szCs w:val="24"/>
-        </w:rPr>
-      </w:pPr>
-      <w:proofErr w:type="gramStart"/>
+        <w:spacing w:after="0" w:line="240" w:lineRule="auto"/>
+        <w:rPr>
+          <w:rFonts w:ascii="Times New Roman" w:hAnsi="Times New Roman" w:cs="Times New Roman"/>
+          <w:sz w:val="24"/>
+          <w:szCs w:val="24"/>
+        </w:rPr>
+      </w:pPr>
       <w:r>
         <w:rPr>
           <w:rFonts w:ascii="Times New Roman" w:hAnsi="Times New Roman" w:cs="Times New Roman"/>
@@ -262,262 +454,8 @@
           <w:sz w:val="24"/>
           <w:szCs w:val="24"/>
         </w:rPr>
-        <w:t>ll</w:t>
-      </w:r>
-      <w:proofErr w:type="gramEnd"/>
-      <w:r>
-        <w:rPr>
-          <w:rFonts w:ascii="Times New Roman" w:hAnsi="Times New Roman" w:cs="Times New Roman"/>
-          <w:sz w:val="24"/>
-          <w:szCs w:val="24"/>
-        </w:rPr>
-        <w:t>.address</w:t>
-      </w:r>
-      <w:r>
-        <w:rPr>
-          <w:rFonts w:ascii="Times New Roman" w:hAnsi="Times New Roman" w:cs="Times New Roman"/>
-          <w:sz w:val="24"/>
-          <w:szCs w:val="24"/>
-        </w:rPr>
-        <w:t>.</w:t>
-      </w:r>
-      <w:r>
-        <w:rPr>
-          <w:rFonts w:ascii="Times New Roman" w:hAnsi="Times New Roman" w:cs="Times New Roman"/>
-          <w:sz w:val="24"/>
-          <w:szCs w:val="24"/>
-        </w:rPr>
-        <w:t>line</w:t>
-      </w:r>
-      <w:r>
-        <w:rPr>
-          <w:rFonts w:ascii="Times New Roman" w:hAnsi="Times New Roman" w:cs="Times New Roman"/>
-          <w:sz w:val="24"/>
-          <w:szCs w:val="24"/>
-        </w:rPr>
-        <w:t>_</w:t>
-      </w:r>
-      <w:r>
-        <w:rPr>
-          <w:rFonts w:ascii="Times New Roman" w:hAnsi="Times New Roman" w:cs="Times New Roman"/>
-          <w:sz w:val="24"/>
-          <w:szCs w:val="24"/>
-        </w:rPr>
-        <w:t>two</w:t>
-      </w:r>
-      <w:proofErr w:type="spellEnd"/>
-      <w:r>
-        <w:rPr>
-          <w:rFonts w:ascii="Times New Roman" w:hAnsi="Times New Roman" w:cs="Times New Roman"/>
-          <w:sz w:val="24"/>
-          <w:szCs w:val="24"/>
-        </w:rPr>
-        <w:t>()</w:t>
-      </w:r>
-      <w:r>
-        <w:rPr>
-          <w:rFonts w:ascii="Times New Roman" w:hAnsi="Times New Roman" w:cs="Times New Roman"/>
-          <w:sz w:val="24"/>
-          <w:szCs w:val="24"/>
-        </w:rPr>
-        <w:t xml:space="preserve"> }}</w:t>
-      </w:r>
-    </w:p>
-    <w:p>
-      <w:pPr>
-        <w:pStyle w:val="NoSpacing"/>
-        <w:rPr>
-          <w:rFonts w:ascii="Times New Roman" w:hAnsi="Times New Roman" w:cs="Times New Roman"/>
-          <w:sz w:val="24"/>
-          <w:szCs w:val="24"/>
-        </w:rPr>
-      </w:pPr>
-    </w:p>
-    <w:p>
-      <w:pPr>
-        <w:rPr>
-          <w:rFonts w:ascii="Times New Roman" w:hAnsi="Times New Roman" w:cs="Times New Roman"/>
-          <w:sz w:val="24"/>
-          <w:szCs w:val="24"/>
-        </w:rPr>
-      </w:pPr>
-      <w:r>
-        <w:rPr>
-          <w:rFonts w:ascii="Times New Roman" w:hAnsi="Times New Roman" w:cs="Times New Roman"/>
-          <w:sz w:val="24"/>
-          <w:szCs w:val="24"/>
-        </w:rPr>
-        <w:t>From:</w:t>
-      </w:r>
-    </w:p>
-    <w:p>
-      <w:pPr>
-        <w:spacing w:after="0" w:line="240" w:lineRule="auto"/>
-        <w:rPr>
-          <w:rFonts w:ascii="Times New Roman" w:hAnsi="Times New Roman" w:cs="Times New Roman"/>
-          <w:sz w:val="24"/>
-          <w:szCs w:val="24"/>
-        </w:rPr>
-      </w:pPr>
-      <w:proofErr w:type="gramStart"/>
-      <w:r>
-        <w:rPr>
-          <w:rFonts w:ascii="Times New Roman" w:hAnsi="Times New Roman" w:cs="Times New Roman"/>
-          <w:sz w:val="24"/>
-          <w:szCs w:val="24"/>
-        </w:rPr>
-        <w:t xml:space="preserve">{{ </w:t>
-      </w:r>
-      <w:proofErr w:type="spellStart"/>
-      <w:r>
-        <w:rPr>
-          <w:rFonts w:ascii="Times New Roman" w:hAnsi="Times New Roman" w:cs="Times New Roman"/>
-          <w:sz w:val="24"/>
-          <w:szCs w:val="24"/>
-        </w:rPr>
-        <w:t>client.name</w:t>
-      </w:r>
-      <w:proofErr w:type="gramEnd"/>
-      <w:r>
-        <w:rPr>
-          <w:rFonts w:ascii="Times New Roman" w:hAnsi="Times New Roman" w:cs="Times New Roman"/>
-          <w:sz w:val="24"/>
-          <w:szCs w:val="24"/>
-        </w:rPr>
-        <w:t>.full</w:t>
-      </w:r>
-      <w:proofErr w:type="spellEnd"/>
-      <w:r>
-        <w:rPr>
-          <w:rFonts w:ascii="Times New Roman" w:hAnsi="Times New Roman" w:cs="Times New Roman"/>
-          <w:sz w:val="24"/>
-          <w:szCs w:val="24"/>
-        </w:rPr>
-        <w:t>() }}</w:t>
-      </w:r>
-    </w:p>
-    <w:p>
-      <w:pPr>
-        <w:spacing w:after="0" w:line="240" w:lineRule="auto"/>
-        <w:rPr>
-          <w:rFonts w:ascii="Times New Roman" w:hAnsi="Times New Roman" w:cs="Times New Roman"/>
-          <w:sz w:val="24"/>
-          <w:szCs w:val="24"/>
-        </w:rPr>
-      </w:pPr>
-      <w:proofErr w:type="gramStart"/>
-      <w:r>
-        <w:rPr>
-          <w:rFonts w:ascii="Times New Roman" w:hAnsi="Times New Roman" w:cs="Times New Roman"/>
-          <w:sz w:val="24"/>
-          <w:szCs w:val="24"/>
-        </w:rPr>
-        <w:t xml:space="preserve">{{ </w:t>
-      </w:r>
-      <w:proofErr w:type="spellStart"/>
-      <w:r>
-        <w:rPr>
-          <w:rFonts w:ascii="Times New Roman" w:hAnsi="Times New Roman" w:cs="Times New Roman"/>
-          <w:sz w:val="24"/>
-          <w:szCs w:val="24"/>
-        </w:rPr>
         <w:t>client</w:t>
       </w:r>
-      <w:proofErr w:type="gramEnd"/>
-      <w:r>
-        <w:rPr>
-          <w:rFonts w:ascii="Times New Roman" w:hAnsi="Times New Roman" w:cs="Times New Roman"/>
-          <w:sz w:val="24"/>
-          <w:szCs w:val="24"/>
-        </w:rPr>
-        <w:t>.</w:t>
-      </w:r>
-      <w:r>
-        <w:rPr>
-          <w:rFonts w:ascii="Times New Roman" w:hAnsi="Times New Roman" w:cs="Times New Roman"/>
-          <w:sz w:val="24"/>
-          <w:szCs w:val="24"/>
-        </w:rPr>
-        <w:t>address</w:t>
-      </w:r>
-      <w:r>
-        <w:rPr>
-          <w:rFonts w:ascii="Times New Roman" w:hAnsi="Times New Roman" w:cs="Times New Roman"/>
-          <w:sz w:val="24"/>
-          <w:szCs w:val="24"/>
-        </w:rPr>
-        <w:t>.</w:t>
-      </w:r>
-      <w:r>
-        <w:rPr>
-          <w:rFonts w:ascii="Times New Roman" w:hAnsi="Times New Roman" w:cs="Times New Roman"/>
-          <w:sz w:val="24"/>
-          <w:szCs w:val="24"/>
-        </w:rPr>
-        <w:t>line</w:t>
-      </w:r>
-      <w:r>
-        <w:rPr>
-          <w:rFonts w:ascii="Times New Roman" w:hAnsi="Times New Roman" w:cs="Times New Roman"/>
-          <w:sz w:val="24"/>
-          <w:szCs w:val="24"/>
-        </w:rPr>
-        <w:t>_</w:t>
-      </w:r>
-      <w:r>
-        <w:rPr>
-          <w:rFonts w:ascii="Times New Roman" w:hAnsi="Times New Roman" w:cs="Times New Roman"/>
-          <w:sz w:val="24"/>
-          <w:szCs w:val="24"/>
-        </w:rPr>
-        <w:t>one</w:t>
-      </w:r>
-      <w:proofErr w:type="spellEnd"/>
-      <w:r>
-        <w:rPr>
-          <w:rFonts w:ascii="Times New Roman" w:hAnsi="Times New Roman" w:cs="Times New Roman"/>
-          <w:sz w:val="24"/>
-          <w:szCs w:val="24"/>
-        </w:rPr>
-        <w:t>()</w:t>
-      </w:r>
-      <w:r>
-        <w:rPr>
-          <w:rFonts w:ascii="Times New Roman" w:hAnsi="Times New Roman" w:cs="Times New Roman"/>
-          <w:sz w:val="24"/>
-          <w:szCs w:val="24"/>
-        </w:rPr>
-        <w:t xml:space="preserve"> }}</w:t>
-      </w:r>
-    </w:p>
-    <w:p>
-      <w:pPr>
-        <w:spacing w:after="0" w:line="240" w:lineRule="auto"/>
-        <w:rPr>
-          <w:rFonts w:ascii="Times New Roman" w:hAnsi="Times New Roman" w:cs="Times New Roman"/>
-          <w:sz w:val="24"/>
-          <w:szCs w:val="24"/>
-        </w:rPr>
-      </w:pPr>
-      <w:proofErr w:type="gramStart"/>
-      <w:r>
-        <w:rPr>
-          <w:rFonts w:ascii="Times New Roman" w:hAnsi="Times New Roman" w:cs="Times New Roman"/>
-          <w:sz w:val="24"/>
-          <w:szCs w:val="24"/>
-        </w:rPr>
-        <w:t xml:space="preserve">{{ </w:t>
-      </w:r>
-      <w:proofErr w:type="spellStart"/>
-      <w:r>
-        <w:rPr>
-          <w:rFonts w:ascii="Times New Roman" w:hAnsi="Times New Roman" w:cs="Times New Roman"/>
-          <w:sz w:val="24"/>
-          <w:szCs w:val="24"/>
-        </w:rPr>
-        <w:t>client</w:t>
-      </w:r>
-      <w:proofErr w:type="gramEnd"/>
       <w:r>
         <w:rPr>
           <w:rFonts w:ascii="Times New Roman" w:hAnsi="Times New Roman" w:cs="Times New Roman"/>
@@ -1218,25 +1156,7 @@
           <w:sz w:val="24"/>
           <w:szCs w:val="24"/>
         </w:rPr>
-        <w:t xml:space="preserve">” </w:t>
-      </w:r>
-      <w:proofErr w:type="gramStart"/>
-      <w:r>
-        <w:rPr>
-          <w:rFonts w:ascii="Times New Roman" w:hAnsi="Times New Roman" w:cs="Times New Roman"/>
-          <w:sz w:val="24"/>
-          <w:szCs w:val="24"/>
-        </w:rPr>
-        <w:t>%}These</w:t>
-      </w:r>
-      <w:proofErr w:type="gramEnd"/>
-      <w:r>
-        <w:rPr>
-          <w:rFonts w:ascii="Times New Roman" w:hAnsi="Times New Roman" w:cs="Times New Roman"/>
-          <w:sz w:val="24"/>
-          <w:szCs w:val="24"/>
-        </w:rPr>
-        <w:t xml:space="preserve"> material defects of the premise have been existing since I moved into the property.</w:t>
+        <w:t>” %}These material defects of the premise have been existing since I moved into the property.</w:t>
       </w:r>
       <w:r>
         <w:rPr>
@@ -1252,25 +1172,49 @@
           <w:sz w:val="24"/>
           <w:szCs w:val="24"/>
         </w:rPr>
-        <w:t xml:space="preserve">{% else </w:t>
-      </w:r>
-      <w:proofErr w:type="gramStart"/>
-      <w:r>
-        <w:rPr>
-          <w:rFonts w:ascii="Times New Roman" w:hAnsi="Times New Roman" w:cs="Times New Roman"/>
-          <w:sz w:val="24"/>
-          <w:szCs w:val="24"/>
-        </w:rPr>
-        <w:t>%}These</w:t>
-      </w:r>
-      <w:proofErr w:type="gramEnd"/>
-      <w:r>
-        <w:rPr>
-          <w:rFonts w:ascii="Times New Roman" w:hAnsi="Times New Roman" w:cs="Times New Roman"/>
-          <w:sz w:val="24"/>
-          <w:szCs w:val="24"/>
-        </w:rPr>
-        <w:t xml:space="preserve"> material defects have recently occurred on the property.</w:t>
+        <w:t xml:space="preserve">{% else %}These material defects </w:t>
+      </w:r>
+      <w:r>
+        <w:rPr>
+          <w:rFonts w:ascii="Times New Roman" w:hAnsi="Times New Roman" w:cs="Times New Roman"/>
+          <w:sz w:val="24"/>
+          <w:szCs w:val="24"/>
+        </w:rPr>
+        <w:t>were</w:t>
+      </w:r>
+      <w:r>
+        <w:rPr>
+          <w:rFonts w:ascii="Times New Roman" w:hAnsi="Times New Roman" w:cs="Times New Roman"/>
+          <w:sz w:val="24"/>
+          <w:szCs w:val="24"/>
+        </w:rPr>
+        <w:t xml:space="preserve"> discovered on {{ </w:t>
+      </w:r>
+      <w:proofErr w:type="spellStart"/>
+      <w:r>
+        <w:rPr>
+          <w:rFonts w:ascii="Times New Roman" w:hAnsi="Times New Roman" w:cs="Times New Roman"/>
+          <w:sz w:val="24"/>
+          <w:szCs w:val="24"/>
+        </w:rPr>
+        <w:t>problem_date</w:t>
+      </w:r>
+      <w:proofErr w:type="spellEnd"/>
+      <w:r>
+        <w:rPr>
+          <w:rFonts w:ascii="Times New Roman" w:hAnsi="Times New Roman" w:cs="Times New Roman"/>
+          <w:sz w:val="24"/>
+          <w:szCs w:val="24"/>
+        </w:rPr>
+        <w:t xml:space="preserve"> }}</w:t>
+      </w:r>
+      <w:r>
+        <w:rPr>
+          <w:rFonts w:ascii="Times New Roman" w:hAnsi="Times New Roman" w:cs="Times New Roman"/>
+          <w:sz w:val="24"/>
+          <w:szCs w:val="24"/>
+        </w:rPr>
+        <w:t>.</w:t>
       </w:r>
       <w:r>
         <w:rPr>
@@ -1302,25 +1246,7 @@
           <w:sz w:val="24"/>
           <w:szCs w:val="24"/>
         </w:rPr>
-        <w:t xml:space="preserve">{% endif </w:t>
-      </w:r>
-      <w:proofErr w:type="gramStart"/>
-      <w:r>
-        <w:rPr>
-          <w:rFonts w:ascii="Times New Roman" w:hAnsi="Times New Roman" w:cs="Times New Roman"/>
-          <w:sz w:val="24"/>
-          <w:szCs w:val="24"/>
-        </w:rPr>
-        <w:t>%}{</w:t>
-      </w:r>
-      <w:proofErr w:type="gramEnd"/>
-      <w:r>
-        <w:rPr>
-          <w:rFonts w:ascii="Times New Roman" w:hAnsi="Times New Roman" w:cs="Times New Roman"/>
-          <w:sz w:val="24"/>
-          <w:szCs w:val="24"/>
-        </w:rPr>
-        <w:t xml:space="preserve">% if evidence </w:t>
+        <w:t xml:space="preserve">{% endif %}{% if </w:t>
       </w:r>
       <w:r>
         <w:rPr>
@@ -1329,7 +1255,7 @@
           <w:szCs w:val="24"/>
         </w:rPr>
         <w:lastRenderedPageBreak/>
-        <w:t xml:space="preserve">%}I have attached </w:t>
+        <w:t xml:space="preserve">evidence %}I have attached </w:t>
       </w:r>
       <w:r>
         <w:rPr>
@@ -1395,18 +1321,8 @@
           <w:sz w:val="24"/>
           <w:szCs w:val="24"/>
         </w:rPr>
-        <w:t xml:space="preserve">The issue described above renders the premises uninhabitable and/or in a condition that materially interferes with my life, health, or safety. I am hereby giving you </w:t>
-      </w:r>
-      <w:proofErr w:type="gramStart"/>
-      <w:r>
-        <w:rPr>
-          <w:rFonts w:ascii="Times New Roman" w:hAnsi="Times New Roman" w:cs="Times New Roman"/>
-          <w:sz w:val="24"/>
-          <w:szCs w:val="24"/>
-        </w:rPr>
-        <w:t>reasonable</w:t>
-      </w:r>
-      <w:proofErr w:type="gramEnd"/>
+        <w:t>The issue described above renders the premises uninhabitable and/or in a condition that materially interferes with my life, health, or safety. I am hereby giving you reasonable</w:t>
+      </w:r>
       <w:r>
         <w:rPr>
           <w:rFonts w:ascii="Times New Roman" w:hAnsi="Times New Roman" w:cs="Times New Roman"/>
@@ -1439,42 +1355,15 @@
           <w:sz w:val="24"/>
           <w:szCs w:val="24"/>
         </w:rPr>
-        <w:t xml:space="preserve">Please be advised that failing to </w:t>
-      </w:r>
-      <w:proofErr w:type="gramStart"/>
-      <w:r>
-        <w:rPr>
-          <w:rFonts w:ascii="Times New Roman" w:hAnsi="Times New Roman" w:cs="Times New Roman"/>
-          <w:sz w:val="24"/>
-          <w:szCs w:val="24"/>
-        </w:rPr>
-        <w:t>take action</w:t>
-      </w:r>
-      <w:proofErr w:type="gramEnd"/>
-      <w:r>
-        <w:rPr>
-          <w:rFonts w:ascii="Times New Roman" w:hAnsi="Times New Roman" w:cs="Times New Roman"/>
-          <w:sz w:val="24"/>
-          <w:szCs w:val="24"/>
-        </w:rPr>
-        <w:t xml:space="preserve"> </w:t>
-      </w:r>
-      <w:r>
-        <w:rPr>
-          <w:rFonts w:ascii="Times New Roman" w:hAnsi="Times New Roman" w:cs="Times New Roman"/>
-          <w:b/>
-          <w:sz w:val="24"/>
-          <w:szCs w:val="24"/>
-        </w:rPr>
-        <w:t>within one (1) week</w:t>
-      </w:r>
-      <w:r>
-        <w:rPr>
-          <w:rFonts w:ascii="Times New Roman" w:hAnsi="Times New Roman" w:cs="Times New Roman"/>
-          <w:sz w:val="24"/>
-          <w:szCs w:val="24"/>
-        </w:rPr>
-        <w:t xml:space="preserve"> of this letter will constitute a breach of our lease agreement and West Virginia law. I may elect to terminate our lease agreement, seek injunctive relief from the court or otherwise avail myself of all remedies afforded by WV Code §37-6-30.</w:t>
+        <w:t>I respectfully request that you immediately arrange for all repairs to the residence to be completed. Failure to make the proper repairs within a reasonable time frame may result in my terminating our lease agreement or seeking legal action afforded by WV Code 37-6-30</w:t>
+      </w:r>
+      <w:r>
+        <w:rPr>
+          <w:rFonts w:ascii="Times New Roman" w:hAnsi="Times New Roman" w:cs="Times New Roman"/>
+          <w:sz w:val="24"/>
+          <w:szCs w:val="24"/>
+        </w:rPr>
+        <w:t>.</w:t>
       </w:r>
     </w:p>
     <w:p>
@@ -1512,7 +1401,6 @@
         </w:rPr>
         <w:br/>
       </w:r>
-      <w:proofErr w:type="gramStart"/>
       <w:r>
         <w:rPr>
           <w:rFonts w:ascii="Times New Roman" w:hAnsi="Times New Roman" w:cs="Times New Roman"/>
@@ -1528,16 +1416,7 @@
           <w:sz w:val="24"/>
           <w:szCs w:val="24"/>
         </w:rPr>
-        <w:t>client.name</w:t>
-      </w:r>
-      <w:proofErr w:type="gramEnd"/>
-      <w:r>
-        <w:rPr>
-          <w:rFonts w:ascii="Times New Roman" w:hAnsi="Times New Roman" w:cs="Times New Roman"/>
-          <w:sz w:val="24"/>
-          <w:szCs w:val="24"/>
-        </w:rPr>
-        <w:t>.full</w:t>
+        <w:t>client.name.full</w:t>
       </w:r>
       <w:proofErr w:type="spellEnd"/>
       <w:r>
@@ -1604,7 +1483,6 @@
                 <w:szCs w:val="22"/>
               </w:rPr>
             </w:pPr>
-            <w:proofErr w:type="gramStart"/>
             <w:r>
               <w:rPr>
                 <w:rFonts w:ascii="Times New Roman" w:eastAsiaTheme="minorHAnsi" w:hAnsi="Times New Roman" w:cs="Times New Roman"/>
@@ -1621,16 +1499,7 @@
                 <w:sz w:val="22"/>
                 <w:szCs w:val="22"/>
               </w:rPr>
-              <w:t>client.name</w:t>
-            </w:r>
-            <w:proofErr w:type="gramEnd"/>
-            <w:r>
-              <w:rPr>
-                <w:rFonts w:ascii="Times New Roman" w:eastAsiaTheme="minorHAnsi" w:hAnsi="Times New Roman" w:cs="Times New Roman"/>
-                <w:sz w:val="22"/>
-                <w:szCs w:val="22"/>
-              </w:rPr>
-              <w:t>.full</w:t>
+              <w:t>client.name.full</w:t>
             </w:r>
             <w:proofErr w:type="spellEnd"/>
             <w:r>
@@ -1651,7 +1520,6 @@
                 <w:szCs w:val="22"/>
               </w:rPr>
             </w:pPr>
-            <w:proofErr w:type="gramStart"/>
             <w:r>
               <w:rPr>
                 <w:rFonts w:ascii="Times New Roman" w:eastAsiaTheme="minorHAnsi" w:hAnsi="Times New Roman" w:cs="Times New Roman"/>
@@ -1667,16 +1535,7 @@
                 <w:sz w:val="22"/>
                 <w:szCs w:val="22"/>
               </w:rPr>
-              <w:t>client</w:t>
-            </w:r>
-            <w:proofErr w:type="gramEnd"/>
-            <w:r>
-              <w:rPr>
-                <w:rFonts w:ascii="Times New Roman" w:eastAsiaTheme="minorHAnsi" w:hAnsi="Times New Roman" w:cs="Times New Roman"/>
-                <w:sz w:val="22"/>
-                <w:szCs w:val="22"/>
-              </w:rPr>
-              <w:t>.address.line_one</w:t>
+              <w:t>client.address.line_one</w:t>
             </w:r>
             <w:proofErr w:type="spellEnd"/>
             <w:r>
@@ -1697,7 +1556,6 @@
                 <w:szCs w:val="22"/>
               </w:rPr>
             </w:pPr>
-            <w:proofErr w:type="gramStart"/>
             <w:r>
               <w:rPr>
                 <w:rFonts w:ascii="Times New Roman" w:eastAsiaTheme="minorHAnsi" w:hAnsi="Times New Roman" w:cs="Times New Roman"/>
@@ -1713,16 +1571,7 @@
                 <w:sz w:val="22"/>
                 <w:szCs w:val="22"/>
               </w:rPr>
-              <w:t>client</w:t>
-            </w:r>
-            <w:proofErr w:type="gramEnd"/>
-            <w:r>
-              <w:rPr>
-                <w:rFonts w:ascii="Times New Roman" w:eastAsiaTheme="minorHAnsi" w:hAnsi="Times New Roman" w:cs="Times New Roman"/>
-                <w:sz w:val="22"/>
-                <w:szCs w:val="22"/>
-              </w:rPr>
-              <w:t>.address.line_two</w:t>
+              <w:t>client.address.line_two</w:t>
             </w:r>
             <w:proofErr w:type="spellEnd"/>
             <w:r>
@@ -1772,7 +1621,6 @@
                 <w:szCs w:val="22"/>
               </w:rPr>
             </w:pPr>
-            <w:proofErr w:type="gramStart"/>
             <w:r>
               <w:rPr>
                 <w:rFonts w:ascii="Times New Roman" w:hAnsi="Times New Roman" w:cs="Times New Roman"/>
@@ -1788,16 +1636,7 @@
                 <w:sz w:val="22"/>
                 <w:szCs w:val="22"/>
               </w:rPr>
-              <w:t>ll.name</w:t>
-            </w:r>
-            <w:proofErr w:type="gramEnd"/>
-            <w:r>
-              <w:rPr>
-                <w:rFonts w:ascii="Times New Roman" w:hAnsi="Times New Roman" w:cs="Times New Roman"/>
-                <w:sz w:val="22"/>
-                <w:szCs w:val="22"/>
-              </w:rPr>
-              <w:t>.full</w:t>
+              <w:t>ll.name.full</w:t>
             </w:r>
             <w:proofErr w:type="spellEnd"/>
             <w:r>
@@ -1820,7 +1659,6 @@
                 <w:szCs w:val="22"/>
               </w:rPr>
             </w:pPr>
-            <w:proofErr w:type="gramStart"/>
             <w:r>
               <w:rPr>
                 <w:rFonts w:ascii="Times New Roman" w:hAnsi="Times New Roman" w:cs="Times New Roman"/>
@@ -1836,16 +1674,7 @@
                 <w:sz w:val="22"/>
                 <w:szCs w:val="22"/>
               </w:rPr>
-              <w:t>ll</w:t>
-            </w:r>
-            <w:proofErr w:type="gramEnd"/>
-            <w:r>
-              <w:rPr>
-                <w:rFonts w:ascii="Times New Roman" w:hAnsi="Times New Roman" w:cs="Times New Roman"/>
-                <w:sz w:val="22"/>
-                <w:szCs w:val="22"/>
-              </w:rPr>
-              <w:t>.address.line_one</w:t>
+              <w:t>ll.address.line_one</w:t>
             </w:r>
             <w:proofErr w:type="spellEnd"/>
             <w:r>
@@ -1864,7 +1693,6 @@
                 <w:rFonts w:ascii="Times New Roman" w:hAnsi="Times New Roman" w:cs="Times New Roman"/>
               </w:rPr>
             </w:pPr>
-            <w:proofErr w:type="gramStart"/>
             <w:r>
               <w:rPr>
                 <w:rFonts w:ascii="Times New Roman" w:hAnsi="Times New Roman" w:cs="Times New Roman"/>
@@ -1876,14 +1704,7 @@
               <w:rPr>
                 <w:rFonts w:ascii="Times New Roman" w:hAnsi="Times New Roman" w:cs="Times New Roman"/>
               </w:rPr>
-              <w:t>ll</w:t>
-            </w:r>
-            <w:proofErr w:type="gramEnd"/>
-            <w:r>
-              <w:rPr>
-                <w:rFonts w:ascii="Times New Roman" w:hAnsi="Times New Roman" w:cs="Times New Roman"/>
-              </w:rPr>
-              <w:t>.address.line_two</w:t>
+              <w:t>ll.address.line_two</w:t>
             </w:r>
             <w:proofErr w:type="spellEnd"/>
             <w:r>

</xml_diff>